<commit_message>
En la funcion de reproduccion de audio, ahora se activa una salida antes de iniciar la reproduccion, para evitar el ruido sin sonido.
</commit_message>
<xml_diff>
--- a/Documentacion/HBL 3.0 - Manual de testeo v1.0.docx
+++ b/Documentacion/HBL 3.0 - Manual de testeo v1.0.docx
@@ -233,7 +233,7 @@
             </w:rPr>
             <w:fldChar w:fldCharType="separate"/>
           </w:r>
-          <w:hyperlink w:anchor="_Toc108170041" w:history="1">
+          <w:hyperlink w:anchor="_Toc110426003" w:history="1">
             <w:r>
               <w:rPr>
                 <w:rStyle w:val="Hipervnculo"/>
@@ -258,7 +258,7 @@
                 <w:rStyle w:val="Hipervnculo"/>
                 <w:noProof/>
               </w:rPr>
-              <w:t>Introducción</w:t>
+              <w:t>Hardware</w:t>
             </w:r>
             <w:r>
               <w:rPr>
@@ -279,101 +279,7 @@
                 <w:noProof/>
                 <w:webHidden/>
               </w:rPr>
-              <w:instrText xml:space="preserve"> PAGEREF _Toc108170041 \h </w:instrText>
-            </w:r>
-            <w:r>
-              <w:rPr>
-                <w:noProof/>
-                <w:webHidden/>
-              </w:rPr>
-            </w:r>
-            <w:r>
-              <w:rPr>
-                <w:noProof/>
-                <w:webHidden/>
-              </w:rPr>
-              <w:fldChar w:fldCharType="separate"/>
-            </w:r>
-            <w:r>
-              <w:rPr>
-                <w:noProof/>
-                <w:webHidden/>
-              </w:rPr>
-              <w:t>3</w:t>
-            </w:r>
-            <w:r>
-              <w:rPr>
-                <w:noProof/>
-                <w:webHidden/>
-              </w:rPr>
-              <w:fldChar w:fldCharType="end"/>
-            </w:r>
-          </w:hyperlink>
-        </w:p>
-        <w:p>
-          <w:pPr>
-            <w:pStyle w:val="TDC1"/>
-            <w:tabs>
-              <w:tab w:val="left" w:pos="440"/>
-              <w:tab w:val="right" w:leader="dot" w:pos="8494"/>
-            </w:tabs>
-            <w:rPr>
-              <w:rFonts w:asciiTheme="minorHAnsi" w:eastAsiaTheme="minorEastAsia" w:hAnsiTheme="minorHAnsi" w:cstheme="minorBidi"/>
-              <w:b w:val="0"/>
-              <w:bCs w:val="0"/>
-              <w:caps w:val="0"/>
-              <w:noProof/>
-              <w:szCs w:val="22"/>
-              <w:lang w:eastAsia="es-AR"/>
-            </w:rPr>
-          </w:pPr>
-          <w:hyperlink w:anchor="_Toc108170042" w:history="1">
-            <w:r>
-              <w:rPr>
-                <w:rStyle w:val="Hipervnculo"/>
-                <w:noProof/>
-              </w:rPr>
-              <w:t>2.</w:t>
-            </w:r>
-            <w:r>
-              <w:rPr>
-                <w:rFonts w:asciiTheme="minorHAnsi" w:eastAsiaTheme="minorEastAsia" w:hAnsiTheme="minorHAnsi" w:cstheme="minorBidi"/>
-                <w:b w:val="0"/>
-                <w:bCs w:val="0"/>
-                <w:caps w:val="0"/>
-                <w:noProof/>
-                <w:szCs w:val="22"/>
-                <w:lang w:eastAsia="es-AR"/>
-              </w:rPr>
-              <w:tab/>
-            </w:r>
-            <w:r>
-              <w:rPr>
-                <w:rStyle w:val="Hipervnculo"/>
-                <w:noProof/>
-              </w:rPr>
-              <w:t>Especificaciones</w:t>
-            </w:r>
-            <w:r>
-              <w:rPr>
-                <w:noProof/>
-                <w:webHidden/>
-              </w:rPr>
-              <w:tab/>
-            </w:r>
-            <w:r>
-              <w:rPr>
-                <w:noProof/>
-                <w:webHidden/>
-              </w:rPr>
-              <w:fldChar w:fldCharType="begin"/>
-            </w:r>
-            <w:r>
-              <w:rPr>
-                <w:noProof/>
-                <w:webHidden/>
-              </w:rPr>
-              <w:instrText xml:space="preserve"> PAGEREF _Toc108170042 \h </w:instrText>
+              <w:instrText xml:space="preserve"> PAGEREF _Toc110426003 \h </w:instrText>
             </w:r>
             <w:r>
               <w:rPr>
@@ -419,13 +325,13 @@
               <w:lang w:eastAsia="es-AR"/>
             </w:rPr>
           </w:pPr>
-          <w:hyperlink w:anchor="_Toc108170043" w:history="1">
+          <w:hyperlink w:anchor="_Toc110426004" w:history="1">
             <w:r>
               <w:rPr>
                 <w:rStyle w:val="Hipervnculo"/>
                 <w:noProof/>
               </w:rPr>
-              <w:t>2.1.</w:t>
+              <w:t>1.1.</w:t>
             </w:r>
             <w:r>
               <w:rPr>
@@ -442,7 +348,7 @@
                 <w:rStyle w:val="Hipervnculo"/>
                 <w:noProof/>
               </w:rPr>
-              <w:t>Opción 1</w:t>
+              <w:t>Entradas</w:t>
             </w:r>
             <w:r>
               <w:rPr>
@@ -463,7 +369,7 @@
                 <w:noProof/>
                 <w:webHidden/>
               </w:rPr>
-              <w:instrText xml:space="preserve"> PAGEREF _Toc108170043 \h </w:instrText>
+              <w:instrText xml:space="preserve"> PAGEREF _Toc110426004 \h </w:instrText>
             </w:r>
             <w:r>
               <w:rPr>
@@ -509,13 +415,13 @@
               <w:lang w:eastAsia="es-AR"/>
             </w:rPr>
           </w:pPr>
-          <w:hyperlink w:anchor="_Toc108170044" w:history="1">
+          <w:hyperlink w:anchor="_Toc110426005" w:history="1">
             <w:r>
               <w:rPr>
                 <w:rStyle w:val="Hipervnculo"/>
                 <w:noProof/>
               </w:rPr>
-              <w:t>2.2.</w:t>
+              <w:t>1.2.</w:t>
             </w:r>
             <w:r>
               <w:rPr>
@@ -532,7 +438,7 @@
                 <w:rStyle w:val="Hipervnculo"/>
                 <w:noProof/>
               </w:rPr>
-              <w:t>Opción 2</w:t>
+              <w:t>Salidas</w:t>
             </w:r>
             <w:r>
               <w:rPr>
@@ -553,101 +459,7 @@
                 <w:noProof/>
                 <w:webHidden/>
               </w:rPr>
-              <w:instrText xml:space="preserve"> PAGEREF _Toc108170044 \h </w:instrText>
-            </w:r>
-            <w:r>
-              <w:rPr>
-                <w:noProof/>
-                <w:webHidden/>
-              </w:rPr>
-            </w:r>
-            <w:r>
-              <w:rPr>
-                <w:noProof/>
-                <w:webHidden/>
-              </w:rPr>
-              <w:fldChar w:fldCharType="separate"/>
-            </w:r>
-            <w:r>
-              <w:rPr>
-                <w:noProof/>
-                <w:webHidden/>
-              </w:rPr>
-              <w:t>3</w:t>
-            </w:r>
-            <w:r>
-              <w:rPr>
-                <w:noProof/>
-                <w:webHidden/>
-              </w:rPr>
-              <w:fldChar w:fldCharType="end"/>
-            </w:r>
-          </w:hyperlink>
-        </w:p>
-        <w:p>
-          <w:pPr>
-            <w:pStyle w:val="TDC1"/>
-            <w:tabs>
-              <w:tab w:val="left" w:pos="440"/>
-              <w:tab w:val="right" w:leader="dot" w:pos="8494"/>
-            </w:tabs>
-            <w:rPr>
-              <w:rFonts w:asciiTheme="minorHAnsi" w:eastAsiaTheme="minorEastAsia" w:hAnsiTheme="minorHAnsi" w:cstheme="minorBidi"/>
-              <w:b w:val="0"/>
-              <w:bCs w:val="0"/>
-              <w:caps w:val="0"/>
-              <w:noProof/>
-              <w:szCs w:val="22"/>
-              <w:lang w:eastAsia="es-AR"/>
-            </w:rPr>
-          </w:pPr>
-          <w:hyperlink w:anchor="_Toc108170045" w:history="1">
-            <w:r>
-              <w:rPr>
-                <w:rStyle w:val="Hipervnculo"/>
-                <w:noProof/>
-              </w:rPr>
-              <w:t>3.</w:t>
-            </w:r>
-            <w:r>
-              <w:rPr>
-                <w:rFonts w:asciiTheme="minorHAnsi" w:eastAsiaTheme="minorEastAsia" w:hAnsiTheme="minorHAnsi" w:cstheme="minorBidi"/>
-                <w:b w:val="0"/>
-                <w:bCs w:val="0"/>
-                <w:caps w:val="0"/>
-                <w:noProof/>
-                <w:szCs w:val="22"/>
-                <w:lang w:eastAsia="es-AR"/>
-              </w:rPr>
-              <w:tab/>
-            </w:r>
-            <w:r>
-              <w:rPr>
-                <w:rStyle w:val="Hipervnculo"/>
-                <w:noProof/>
-              </w:rPr>
-              <w:t>Descripción</w:t>
-            </w:r>
-            <w:r>
-              <w:rPr>
-                <w:noProof/>
-                <w:webHidden/>
-              </w:rPr>
-              <w:tab/>
-            </w:r>
-            <w:r>
-              <w:rPr>
-                <w:noProof/>
-                <w:webHidden/>
-              </w:rPr>
-              <w:fldChar w:fldCharType="begin"/>
-            </w:r>
-            <w:r>
-              <w:rPr>
-                <w:noProof/>
-                <w:webHidden/>
-              </w:rPr>
-              <w:instrText xml:space="preserve"> PAGEREF _Toc108170045 \h </w:instrText>
+              <w:instrText xml:space="preserve"> PAGEREF _Toc110426005 \h </w:instrText>
             </w:r>
             <w:r>
               <w:rPr>
@@ -668,1188 +480,6 @@
                 <w:webHidden/>
               </w:rPr>
               <w:t>4</w:t>
-            </w:r>
-            <w:r>
-              <w:rPr>
-                <w:noProof/>
-                <w:webHidden/>
-              </w:rPr>
-              <w:fldChar w:fldCharType="end"/>
-            </w:r>
-          </w:hyperlink>
-        </w:p>
-        <w:p>
-          <w:pPr>
-            <w:pStyle w:val="TDC2"/>
-            <w:tabs>
-              <w:tab w:val="left" w:pos="880"/>
-              <w:tab w:val="right" w:leader="dot" w:pos="8494"/>
-            </w:tabs>
-            <w:rPr>
-              <w:rFonts w:asciiTheme="minorHAnsi" w:eastAsiaTheme="minorEastAsia" w:hAnsiTheme="minorHAnsi" w:cstheme="minorBidi"/>
-              <w:smallCaps w:val="0"/>
-              <w:noProof/>
-              <w:szCs w:val="22"/>
-              <w:lang w:eastAsia="es-AR"/>
-            </w:rPr>
-          </w:pPr>
-          <w:hyperlink w:anchor="_Toc108170046" w:history="1">
-            <w:r>
-              <w:rPr>
-                <w:rStyle w:val="Hipervnculo"/>
-                <w:noProof/>
-              </w:rPr>
-              <w:t>3.1.</w:t>
-            </w:r>
-            <w:r>
-              <w:rPr>
-                <w:rFonts w:asciiTheme="minorHAnsi" w:eastAsiaTheme="minorEastAsia" w:hAnsiTheme="minorHAnsi" w:cstheme="minorBidi"/>
-                <w:smallCaps w:val="0"/>
-                <w:noProof/>
-                <w:szCs w:val="22"/>
-                <w:lang w:eastAsia="es-AR"/>
-              </w:rPr>
-              <w:tab/>
-            </w:r>
-            <w:r>
-              <w:rPr>
-                <w:rStyle w:val="Hipervnculo"/>
-                <w:noProof/>
-              </w:rPr>
-              <w:t>Características</w:t>
-            </w:r>
-            <w:r>
-              <w:rPr>
-                <w:noProof/>
-                <w:webHidden/>
-              </w:rPr>
-              <w:tab/>
-            </w:r>
-            <w:r>
-              <w:rPr>
-                <w:noProof/>
-                <w:webHidden/>
-              </w:rPr>
-              <w:fldChar w:fldCharType="begin"/>
-            </w:r>
-            <w:r>
-              <w:rPr>
-                <w:noProof/>
-                <w:webHidden/>
-              </w:rPr>
-              <w:instrText xml:space="preserve"> PAGEREF _Toc108170046 \h </w:instrText>
-            </w:r>
-            <w:r>
-              <w:rPr>
-                <w:noProof/>
-                <w:webHidden/>
-              </w:rPr>
-            </w:r>
-            <w:r>
-              <w:rPr>
-                <w:noProof/>
-                <w:webHidden/>
-              </w:rPr>
-              <w:fldChar w:fldCharType="separate"/>
-            </w:r>
-            <w:r>
-              <w:rPr>
-                <w:noProof/>
-                <w:webHidden/>
-              </w:rPr>
-              <w:t>4</w:t>
-            </w:r>
-            <w:r>
-              <w:rPr>
-                <w:noProof/>
-                <w:webHidden/>
-              </w:rPr>
-              <w:fldChar w:fldCharType="end"/>
-            </w:r>
-          </w:hyperlink>
-        </w:p>
-        <w:p>
-          <w:pPr>
-            <w:pStyle w:val="TDC2"/>
-            <w:tabs>
-              <w:tab w:val="left" w:pos="880"/>
-              <w:tab w:val="right" w:leader="dot" w:pos="8494"/>
-            </w:tabs>
-            <w:rPr>
-              <w:rFonts w:asciiTheme="minorHAnsi" w:eastAsiaTheme="minorEastAsia" w:hAnsiTheme="minorHAnsi" w:cstheme="minorBidi"/>
-              <w:smallCaps w:val="0"/>
-              <w:noProof/>
-              <w:szCs w:val="22"/>
-              <w:lang w:eastAsia="es-AR"/>
-            </w:rPr>
-          </w:pPr>
-          <w:hyperlink w:anchor="_Toc108170047" w:history="1">
-            <w:r>
-              <w:rPr>
-                <w:rStyle w:val="Hipervnculo"/>
-                <w:noProof/>
-              </w:rPr>
-              <w:t>3.2.</w:t>
-            </w:r>
-            <w:r>
-              <w:rPr>
-                <w:rFonts w:asciiTheme="minorHAnsi" w:eastAsiaTheme="minorEastAsia" w:hAnsiTheme="minorHAnsi" w:cstheme="minorBidi"/>
-                <w:smallCaps w:val="0"/>
-                <w:noProof/>
-                <w:szCs w:val="22"/>
-                <w:lang w:eastAsia="es-AR"/>
-              </w:rPr>
-              <w:tab/>
-            </w:r>
-            <w:r>
-              <w:rPr>
-                <w:rStyle w:val="Hipervnculo"/>
-                <w:noProof/>
-              </w:rPr>
-              <w:t>Dimensiones</w:t>
-            </w:r>
-            <w:r>
-              <w:rPr>
-                <w:noProof/>
-                <w:webHidden/>
-              </w:rPr>
-              <w:tab/>
-            </w:r>
-            <w:r>
-              <w:rPr>
-                <w:noProof/>
-                <w:webHidden/>
-              </w:rPr>
-              <w:fldChar w:fldCharType="begin"/>
-            </w:r>
-            <w:r>
-              <w:rPr>
-                <w:noProof/>
-                <w:webHidden/>
-              </w:rPr>
-              <w:instrText xml:space="preserve"> PAGEREF _Toc108170047 \h </w:instrText>
-            </w:r>
-            <w:r>
-              <w:rPr>
-                <w:noProof/>
-                <w:webHidden/>
-              </w:rPr>
-            </w:r>
-            <w:r>
-              <w:rPr>
-                <w:noProof/>
-                <w:webHidden/>
-              </w:rPr>
-              <w:fldChar w:fldCharType="separate"/>
-            </w:r>
-            <w:r>
-              <w:rPr>
-                <w:noProof/>
-                <w:webHidden/>
-              </w:rPr>
-              <w:t>4</w:t>
-            </w:r>
-            <w:r>
-              <w:rPr>
-                <w:noProof/>
-                <w:webHidden/>
-              </w:rPr>
-              <w:fldChar w:fldCharType="end"/>
-            </w:r>
-          </w:hyperlink>
-        </w:p>
-        <w:p>
-          <w:pPr>
-            <w:pStyle w:val="TDC3"/>
-            <w:tabs>
-              <w:tab w:val="left" w:pos="1320"/>
-              <w:tab w:val="right" w:leader="dot" w:pos="8494"/>
-            </w:tabs>
-            <w:rPr>
-              <w:rFonts w:asciiTheme="minorHAnsi" w:eastAsiaTheme="minorEastAsia" w:hAnsiTheme="minorHAnsi" w:cstheme="minorBidi"/>
-              <w:i w:val="0"/>
-              <w:iCs w:val="0"/>
-              <w:noProof/>
-              <w:szCs w:val="22"/>
-              <w:lang w:eastAsia="es-AR"/>
-            </w:rPr>
-          </w:pPr>
-          <w:hyperlink w:anchor="_Toc108170048" w:history="1">
-            <w:r>
-              <w:rPr>
-                <w:rStyle w:val="Hipervnculo"/>
-                <w:noProof/>
-              </w:rPr>
-              <w:t>3.2.1.</w:t>
-            </w:r>
-            <w:r>
-              <w:rPr>
-                <w:rFonts w:asciiTheme="minorHAnsi" w:eastAsiaTheme="minorEastAsia" w:hAnsiTheme="minorHAnsi" w:cstheme="minorBidi"/>
-                <w:i w:val="0"/>
-                <w:iCs w:val="0"/>
-                <w:noProof/>
-                <w:szCs w:val="22"/>
-                <w:lang w:eastAsia="es-AR"/>
-              </w:rPr>
-              <w:tab/>
-            </w:r>
-            <w:r>
-              <w:rPr>
-                <w:rStyle w:val="Hipervnculo"/>
-                <w:noProof/>
-              </w:rPr>
-              <w:t>Caja Electronica</w:t>
-            </w:r>
-            <w:r>
-              <w:rPr>
-                <w:noProof/>
-                <w:webHidden/>
-              </w:rPr>
-              <w:tab/>
-            </w:r>
-            <w:r>
-              <w:rPr>
-                <w:noProof/>
-                <w:webHidden/>
-              </w:rPr>
-              <w:fldChar w:fldCharType="begin"/>
-            </w:r>
-            <w:r>
-              <w:rPr>
-                <w:noProof/>
-                <w:webHidden/>
-              </w:rPr>
-              <w:instrText xml:space="preserve"> PAGEREF _Toc108170048 \h </w:instrText>
-            </w:r>
-            <w:r>
-              <w:rPr>
-                <w:noProof/>
-                <w:webHidden/>
-              </w:rPr>
-            </w:r>
-            <w:r>
-              <w:rPr>
-                <w:noProof/>
-                <w:webHidden/>
-              </w:rPr>
-              <w:fldChar w:fldCharType="separate"/>
-            </w:r>
-            <w:r>
-              <w:rPr>
-                <w:noProof/>
-                <w:webHidden/>
-              </w:rPr>
-              <w:t>4</w:t>
-            </w:r>
-            <w:r>
-              <w:rPr>
-                <w:noProof/>
-                <w:webHidden/>
-              </w:rPr>
-              <w:fldChar w:fldCharType="end"/>
-            </w:r>
-          </w:hyperlink>
-        </w:p>
-        <w:p>
-          <w:pPr>
-            <w:pStyle w:val="TDC3"/>
-            <w:tabs>
-              <w:tab w:val="left" w:pos="1320"/>
-              <w:tab w:val="right" w:leader="dot" w:pos="8494"/>
-            </w:tabs>
-            <w:rPr>
-              <w:rFonts w:asciiTheme="minorHAnsi" w:eastAsiaTheme="minorEastAsia" w:hAnsiTheme="minorHAnsi" w:cstheme="minorBidi"/>
-              <w:i w:val="0"/>
-              <w:iCs w:val="0"/>
-              <w:noProof/>
-              <w:szCs w:val="22"/>
-              <w:lang w:eastAsia="es-AR"/>
-            </w:rPr>
-          </w:pPr>
-          <w:hyperlink w:anchor="_Toc108170049" w:history="1">
-            <w:r>
-              <w:rPr>
-                <w:rStyle w:val="Hipervnculo"/>
-                <w:noProof/>
-              </w:rPr>
-              <w:t>3.2.2.</w:t>
-            </w:r>
-            <w:r>
-              <w:rPr>
-                <w:rFonts w:asciiTheme="minorHAnsi" w:eastAsiaTheme="minorEastAsia" w:hAnsiTheme="minorHAnsi" w:cstheme="minorBidi"/>
-                <w:i w:val="0"/>
-                <w:iCs w:val="0"/>
-                <w:noProof/>
-                <w:szCs w:val="22"/>
-                <w:lang w:eastAsia="es-AR"/>
-              </w:rPr>
-              <w:tab/>
-            </w:r>
-            <w:r>
-              <w:rPr>
-                <w:rStyle w:val="Hipervnculo"/>
-                <w:noProof/>
-              </w:rPr>
-              <w:t>Soporte Sensor IR</w:t>
-            </w:r>
-            <w:r>
-              <w:rPr>
-                <w:noProof/>
-                <w:webHidden/>
-              </w:rPr>
-              <w:tab/>
-            </w:r>
-            <w:r>
-              <w:rPr>
-                <w:noProof/>
-                <w:webHidden/>
-              </w:rPr>
-              <w:fldChar w:fldCharType="begin"/>
-            </w:r>
-            <w:r>
-              <w:rPr>
-                <w:noProof/>
-                <w:webHidden/>
-              </w:rPr>
-              <w:instrText xml:space="preserve"> PAGEREF _Toc108170049 \h </w:instrText>
-            </w:r>
-            <w:r>
-              <w:rPr>
-                <w:noProof/>
-                <w:webHidden/>
-              </w:rPr>
-            </w:r>
-            <w:r>
-              <w:rPr>
-                <w:noProof/>
-                <w:webHidden/>
-              </w:rPr>
-              <w:fldChar w:fldCharType="separate"/>
-            </w:r>
-            <w:r>
-              <w:rPr>
-                <w:noProof/>
-                <w:webHidden/>
-              </w:rPr>
-              <w:t>5</w:t>
-            </w:r>
-            <w:r>
-              <w:rPr>
-                <w:noProof/>
-                <w:webHidden/>
-              </w:rPr>
-              <w:fldChar w:fldCharType="end"/>
-            </w:r>
-          </w:hyperlink>
-        </w:p>
-        <w:p>
-          <w:pPr>
-            <w:pStyle w:val="TDC1"/>
-            <w:tabs>
-              <w:tab w:val="left" w:pos="440"/>
-              <w:tab w:val="right" w:leader="dot" w:pos="8494"/>
-            </w:tabs>
-            <w:rPr>
-              <w:rFonts w:asciiTheme="minorHAnsi" w:eastAsiaTheme="minorEastAsia" w:hAnsiTheme="minorHAnsi" w:cstheme="minorBidi"/>
-              <w:b w:val="0"/>
-              <w:bCs w:val="0"/>
-              <w:caps w:val="0"/>
-              <w:noProof/>
-              <w:szCs w:val="22"/>
-              <w:lang w:eastAsia="es-AR"/>
-            </w:rPr>
-          </w:pPr>
-          <w:hyperlink w:anchor="_Toc108170050" w:history="1">
-            <w:r>
-              <w:rPr>
-                <w:rStyle w:val="Hipervnculo"/>
-                <w:noProof/>
-              </w:rPr>
-              <w:t>4.</w:t>
-            </w:r>
-            <w:r>
-              <w:rPr>
-                <w:rFonts w:asciiTheme="minorHAnsi" w:eastAsiaTheme="minorEastAsia" w:hAnsiTheme="minorHAnsi" w:cstheme="minorBidi"/>
-                <w:b w:val="0"/>
-                <w:bCs w:val="0"/>
-                <w:caps w:val="0"/>
-                <w:noProof/>
-                <w:szCs w:val="22"/>
-                <w:lang w:eastAsia="es-AR"/>
-              </w:rPr>
-              <w:tab/>
-            </w:r>
-            <w:r>
-              <w:rPr>
-                <w:rStyle w:val="Hipervnculo"/>
-                <w:noProof/>
-              </w:rPr>
-              <w:t>Indicadores Led</w:t>
-            </w:r>
-            <w:r>
-              <w:rPr>
-                <w:noProof/>
-                <w:webHidden/>
-              </w:rPr>
-              <w:tab/>
-            </w:r>
-            <w:r>
-              <w:rPr>
-                <w:noProof/>
-                <w:webHidden/>
-              </w:rPr>
-              <w:fldChar w:fldCharType="begin"/>
-            </w:r>
-            <w:r>
-              <w:rPr>
-                <w:noProof/>
-                <w:webHidden/>
-              </w:rPr>
-              <w:instrText xml:space="preserve"> PAGEREF _Toc108170050 \h </w:instrText>
-            </w:r>
-            <w:r>
-              <w:rPr>
-                <w:noProof/>
-                <w:webHidden/>
-              </w:rPr>
-            </w:r>
-            <w:r>
-              <w:rPr>
-                <w:noProof/>
-                <w:webHidden/>
-              </w:rPr>
-              <w:fldChar w:fldCharType="separate"/>
-            </w:r>
-            <w:r>
-              <w:rPr>
-                <w:noProof/>
-                <w:webHidden/>
-              </w:rPr>
-              <w:t>6</w:t>
-            </w:r>
-            <w:r>
-              <w:rPr>
-                <w:noProof/>
-                <w:webHidden/>
-              </w:rPr>
-              <w:fldChar w:fldCharType="end"/>
-            </w:r>
-          </w:hyperlink>
-        </w:p>
-        <w:p>
-          <w:pPr>
-            <w:pStyle w:val="TDC2"/>
-            <w:tabs>
-              <w:tab w:val="left" w:pos="880"/>
-              <w:tab w:val="right" w:leader="dot" w:pos="8494"/>
-            </w:tabs>
-            <w:rPr>
-              <w:rFonts w:asciiTheme="minorHAnsi" w:eastAsiaTheme="minorEastAsia" w:hAnsiTheme="minorHAnsi" w:cstheme="minorBidi"/>
-              <w:smallCaps w:val="0"/>
-              <w:noProof/>
-              <w:szCs w:val="22"/>
-              <w:lang w:eastAsia="es-AR"/>
-            </w:rPr>
-          </w:pPr>
-          <w:hyperlink w:anchor="_Toc108170051" w:history="1">
-            <w:r>
-              <w:rPr>
-                <w:rStyle w:val="Hipervnculo"/>
-                <w:noProof/>
-              </w:rPr>
-              <w:t>4.1.</w:t>
-            </w:r>
-            <w:r>
-              <w:rPr>
-                <w:rFonts w:asciiTheme="minorHAnsi" w:eastAsiaTheme="minorEastAsia" w:hAnsiTheme="minorHAnsi" w:cstheme="minorBidi"/>
-                <w:smallCaps w:val="0"/>
-                <w:noProof/>
-                <w:szCs w:val="22"/>
-                <w:lang w:eastAsia="es-AR"/>
-              </w:rPr>
-              <w:tab/>
-            </w:r>
-            <w:r>
-              <w:rPr>
-                <w:rStyle w:val="Hipervnculo"/>
-                <w:noProof/>
-              </w:rPr>
-              <w:t>LED Estado</w:t>
-            </w:r>
-            <w:r>
-              <w:rPr>
-                <w:noProof/>
-                <w:webHidden/>
-              </w:rPr>
-              <w:tab/>
-            </w:r>
-            <w:r>
-              <w:rPr>
-                <w:noProof/>
-                <w:webHidden/>
-              </w:rPr>
-              <w:fldChar w:fldCharType="begin"/>
-            </w:r>
-            <w:r>
-              <w:rPr>
-                <w:noProof/>
-                <w:webHidden/>
-              </w:rPr>
-              <w:instrText xml:space="preserve"> PAGEREF _Toc108170051 \h </w:instrText>
-            </w:r>
-            <w:r>
-              <w:rPr>
-                <w:noProof/>
-                <w:webHidden/>
-              </w:rPr>
-            </w:r>
-            <w:r>
-              <w:rPr>
-                <w:noProof/>
-                <w:webHidden/>
-              </w:rPr>
-              <w:fldChar w:fldCharType="separate"/>
-            </w:r>
-            <w:r>
-              <w:rPr>
-                <w:noProof/>
-                <w:webHidden/>
-              </w:rPr>
-              <w:t>6</w:t>
-            </w:r>
-            <w:r>
-              <w:rPr>
-                <w:noProof/>
-                <w:webHidden/>
-              </w:rPr>
-              <w:fldChar w:fldCharType="end"/>
-            </w:r>
-          </w:hyperlink>
-        </w:p>
-        <w:p>
-          <w:pPr>
-            <w:pStyle w:val="TDC2"/>
-            <w:tabs>
-              <w:tab w:val="left" w:pos="880"/>
-              <w:tab w:val="right" w:leader="dot" w:pos="8494"/>
-            </w:tabs>
-            <w:rPr>
-              <w:rFonts w:asciiTheme="minorHAnsi" w:eastAsiaTheme="minorEastAsia" w:hAnsiTheme="minorHAnsi" w:cstheme="minorBidi"/>
-              <w:smallCaps w:val="0"/>
-              <w:noProof/>
-              <w:szCs w:val="22"/>
-              <w:lang w:eastAsia="es-AR"/>
-            </w:rPr>
-          </w:pPr>
-          <w:hyperlink w:anchor="_Toc108170052" w:history="1">
-            <w:r>
-              <w:rPr>
-                <w:rStyle w:val="Hipervnculo"/>
-                <w:noProof/>
-              </w:rPr>
-              <w:t>4.2.</w:t>
-            </w:r>
-            <w:r>
-              <w:rPr>
-                <w:rFonts w:asciiTheme="minorHAnsi" w:eastAsiaTheme="minorEastAsia" w:hAnsiTheme="minorHAnsi" w:cstheme="minorBidi"/>
-                <w:smallCaps w:val="0"/>
-                <w:noProof/>
-                <w:szCs w:val="22"/>
-                <w:lang w:eastAsia="es-AR"/>
-              </w:rPr>
-              <w:tab/>
-            </w:r>
-            <w:r>
-              <w:rPr>
-                <w:rStyle w:val="Hipervnculo"/>
-                <w:noProof/>
-              </w:rPr>
-              <w:t>LED Fichada</w:t>
-            </w:r>
-            <w:r>
-              <w:rPr>
-                <w:noProof/>
-                <w:webHidden/>
-              </w:rPr>
-              <w:tab/>
-            </w:r>
-            <w:r>
-              <w:rPr>
-                <w:noProof/>
-                <w:webHidden/>
-              </w:rPr>
-              <w:fldChar w:fldCharType="begin"/>
-            </w:r>
-            <w:r>
-              <w:rPr>
-                <w:noProof/>
-                <w:webHidden/>
-              </w:rPr>
-              <w:instrText xml:space="preserve"> PAGEREF _Toc108170052 \h </w:instrText>
-            </w:r>
-            <w:r>
-              <w:rPr>
-                <w:noProof/>
-                <w:webHidden/>
-              </w:rPr>
-            </w:r>
-            <w:r>
-              <w:rPr>
-                <w:noProof/>
-                <w:webHidden/>
-              </w:rPr>
-              <w:fldChar w:fldCharType="separate"/>
-            </w:r>
-            <w:r>
-              <w:rPr>
-                <w:noProof/>
-                <w:webHidden/>
-              </w:rPr>
-              <w:t>6</w:t>
-            </w:r>
-            <w:r>
-              <w:rPr>
-                <w:noProof/>
-                <w:webHidden/>
-              </w:rPr>
-              <w:fldChar w:fldCharType="end"/>
-            </w:r>
-          </w:hyperlink>
-        </w:p>
-        <w:p>
-          <w:pPr>
-            <w:pStyle w:val="TDC2"/>
-            <w:tabs>
-              <w:tab w:val="left" w:pos="880"/>
-              <w:tab w:val="right" w:leader="dot" w:pos="8494"/>
-            </w:tabs>
-            <w:rPr>
-              <w:rFonts w:asciiTheme="minorHAnsi" w:eastAsiaTheme="minorEastAsia" w:hAnsiTheme="minorHAnsi" w:cstheme="minorBidi"/>
-              <w:smallCaps w:val="0"/>
-              <w:noProof/>
-              <w:szCs w:val="22"/>
-              <w:lang w:eastAsia="es-AR"/>
-            </w:rPr>
-          </w:pPr>
-          <w:hyperlink w:anchor="_Toc108170053" w:history="1">
-            <w:r>
-              <w:rPr>
-                <w:rStyle w:val="Hipervnculo"/>
-                <w:noProof/>
-              </w:rPr>
-              <w:t>4.3.</w:t>
-            </w:r>
-            <w:r>
-              <w:rPr>
-                <w:rFonts w:asciiTheme="minorHAnsi" w:eastAsiaTheme="minorEastAsia" w:hAnsiTheme="minorHAnsi" w:cstheme="minorBidi"/>
-                <w:smallCaps w:val="0"/>
-                <w:noProof/>
-                <w:szCs w:val="22"/>
-                <w:lang w:eastAsia="es-AR"/>
-              </w:rPr>
-              <w:tab/>
-            </w:r>
-            <w:r>
-              <w:rPr>
-                <w:rStyle w:val="Hipervnculo"/>
-                <w:noProof/>
-              </w:rPr>
-              <w:t>LED Puerta</w:t>
-            </w:r>
-            <w:r>
-              <w:rPr>
-                <w:noProof/>
-                <w:webHidden/>
-              </w:rPr>
-              <w:tab/>
-            </w:r>
-            <w:r>
-              <w:rPr>
-                <w:noProof/>
-                <w:webHidden/>
-              </w:rPr>
-              <w:fldChar w:fldCharType="begin"/>
-            </w:r>
-            <w:r>
-              <w:rPr>
-                <w:noProof/>
-                <w:webHidden/>
-              </w:rPr>
-              <w:instrText xml:space="preserve"> PAGEREF _Toc108170053 \h </w:instrText>
-            </w:r>
-            <w:r>
-              <w:rPr>
-                <w:noProof/>
-                <w:webHidden/>
-              </w:rPr>
-            </w:r>
-            <w:r>
-              <w:rPr>
-                <w:noProof/>
-                <w:webHidden/>
-              </w:rPr>
-              <w:fldChar w:fldCharType="separate"/>
-            </w:r>
-            <w:r>
-              <w:rPr>
-                <w:noProof/>
-                <w:webHidden/>
-              </w:rPr>
-              <w:t>6</w:t>
-            </w:r>
-            <w:r>
-              <w:rPr>
-                <w:noProof/>
-                <w:webHidden/>
-              </w:rPr>
-              <w:fldChar w:fldCharType="end"/>
-            </w:r>
-          </w:hyperlink>
-        </w:p>
-        <w:p>
-          <w:pPr>
-            <w:pStyle w:val="TDC2"/>
-            <w:tabs>
-              <w:tab w:val="left" w:pos="880"/>
-              <w:tab w:val="right" w:leader="dot" w:pos="8494"/>
-            </w:tabs>
-            <w:rPr>
-              <w:rFonts w:asciiTheme="minorHAnsi" w:eastAsiaTheme="minorEastAsia" w:hAnsiTheme="minorHAnsi" w:cstheme="minorBidi"/>
-              <w:smallCaps w:val="0"/>
-              <w:noProof/>
-              <w:szCs w:val="22"/>
-              <w:lang w:eastAsia="es-AR"/>
-            </w:rPr>
-          </w:pPr>
-          <w:hyperlink w:anchor="_Toc108170054" w:history="1">
-            <w:r>
-              <w:rPr>
-                <w:rStyle w:val="Hipervnculo"/>
-                <w:noProof/>
-              </w:rPr>
-              <w:t>4.4.</w:t>
-            </w:r>
-            <w:r>
-              <w:rPr>
-                <w:rFonts w:asciiTheme="minorHAnsi" w:eastAsiaTheme="minorEastAsia" w:hAnsiTheme="minorHAnsi" w:cstheme="minorBidi"/>
-                <w:smallCaps w:val="0"/>
-                <w:noProof/>
-                <w:szCs w:val="22"/>
-                <w:lang w:eastAsia="es-AR"/>
-              </w:rPr>
-              <w:tab/>
-            </w:r>
-            <w:r>
-              <w:rPr>
-                <w:rStyle w:val="Hipervnculo"/>
-                <w:noProof/>
-              </w:rPr>
-              <w:t>LED IR 1</w:t>
-            </w:r>
-            <w:r>
-              <w:rPr>
-                <w:noProof/>
-                <w:webHidden/>
-              </w:rPr>
-              <w:tab/>
-            </w:r>
-            <w:r>
-              <w:rPr>
-                <w:noProof/>
-                <w:webHidden/>
-              </w:rPr>
-              <w:fldChar w:fldCharType="begin"/>
-            </w:r>
-            <w:r>
-              <w:rPr>
-                <w:noProof/>
-                <w:webHidden/>
-              </w:rPr>
-              <w:instrText xml:space="preserve"> PAGEREF _Toc108170054 \h </w:instrText>
-            </w:r>
-            <w:r>
-              <w:rPr>
-                <w:noProof/>
-                <w:webHidden/>
-              </w:rPr>
-            </w:r>
-            <w:r>
-              <w:rPr>
-                <w:noProof/>
-                <w:webHidden/>
-              </w:rPr>
-              <w:fldChar w:fldCharType="separate"/>
-            </w:r>
-            <w:r>
-              <w:rPr>
-                <w:noProof/>
-                <w:webHidden/>
-              </w:rPr>
-              <w:t>6</w:t>
-            </w:r>
-            <w:r>
-              <w:rPr>
-                <w:noProof/>
-                <w:webHidden/>
-              </w:rPr>
-              <w:fldChar w:fldCharType="end"/>
-            </w:r>
-          </w:hyperlink>
-        </w:p>
-        <w:p>
-          <w:pPr>
-            <w:pStyle w:val="TDC2"/>
-            <w:tabs>
-              <w:tab w:val="left" w:pos="880"/>
-              <w:tab w:val="right" w:leader="dot" w:pos="8494"/>
-            </w:tabs>
-            <w:rPr>
-              <w:rFonts w:asciiTheme="minorHAnsi" w:eastAsiaTheme="minorEastAsia" w:hAnsiTheme="minorHAnsi" w:cstheme="minorBidi"/>
-              <w:smallCaps w:val="0"/>
-              <w:noProof/>
-              <w:szCs w:val="22"/>
-              <w:lang w:eastAsia="es-AR"/>
-            </w:rPr>
-          </w:pPr>
-          <w:hyperlink w:anchor="_Toc108170055" w:history="1">
-            <w:r>
-              <w:rPr>
-                <w:rStyle w:val="Hipervnculo"/>
-                <w:noProof/>
-              </w:rPr>
-              <w:t>4.5.</w:t>
-            </w:r>
-            <w:r>
-              <w:rPr>
-                <w:rFonts w:asciiTheme="minorHAnsi" w:eastAsiaTheme="minorEastAsia" w:hAnsiTheme="minorHAnsi" w:cstheme="minorBidi"/>
-                <w:smallCaps w:val="0"/>
-                <w:noProof/>
-                <w:szCs w:val="22"/>
-                <w:lang w:eastAsia="es-AR"/>
-              </w:rPr>
-              <w:tab/>
-            </w:r>
-            <w:r>
-              <w:rPr>
-                <w:rStyle w:val="Hipervnculo"/>
-                <w:noProof/>
-              </w:rPr>
-              <w:t>LED IR 2</w:t>
-            </w:r>
-            <w:r>
-              <w:rPr>
-                <w:noProof/>
-                <w:webHidden/>
-              </w:rPr>
-              <w:tab/>
-            </w:r>
-            <w:r>
-              <w:rPr>
-                <w:noProof/>
-                <w:webHidden/>
-              </w:rPr>
-              <w:fldChar w:fldCharType="begin"/>
-            </w:r>
-            <w:r>
-              <w:rPr>
-                <w:noProof/>
-                <w:webHidden/>
-              </w:rPr>
-              <w:instrText xml:space="preserve"> PAGEREF _Toc108170055 \h </w:instrText>
-            </w:r>
-            <w:r>
-              <w:rPr>
-                <w:noProof/>
-                <w:webHidden/>
-              </w:rPr>
-            </w:r>
-            <w:r>
-              <w:rPr>
-                <w:noProof/>
-                <w:webHidden/>
-              </w:rPr>
-              <w:fldChar w:fldCharType="separate"/>
-            </w:r>
-            <w:r>
-              <w:rPr>
-                <w:noProof/>
-                <w:webHidden/>
-              </w:rPr>
-              <w:t>6</w:t>
-            </w:r>
-            <w:r>
-              <w:rPr>
-                <w:noProof/>
-                <w:webHidden/>
-              </w:rPr>
-              <w:fldChar w:fldCharType="end"/>
-            </w:r>
-          </w:hyperlink>
-        </w:p>
-        <w:p>
-          <w:pPr>
-            <w:pStyle w:val="TDC1"/>
-            <w:tabs>
-              <w:tab w:val="left" w:pos="440"/>
-              <w:tab w:val="right" w:leader="dot" w:pos="8494"/>
-            </w:tabs>
-            <w:rPr>
-              <w:rFonts w:asciiTheme="minorHAnsi" w:eastAsiaTheme="minorEastAsia" w:hAnsiTheme="minorHAnsi" w:cstheme="minorBidi"/>
-              <w:b w:val="0"/>
-              <w:bCs w:val="0"/>
-              <w:caps w:val="0"/>
-              <w:noProof/>
-              <w:szCs w:val="22"/>
-              <w:lang w:eastAsia="es-AR"/>
-            </w:rPr>
-          </w:pPr>
-          <w:hyperlink w:anchor="_Toc108170056" w:history="1">
-            <w:r>
-              <w:rPr>
-                <w:rStyle w:val="Hipervnculo"/>
-                <w:noProof/>
-              </w:rPr>
-              <w:t>5.</w:t>
-            </w:r>
-            <w:r>
-              <w:rPr>
-                <w:rFonts w:asciiTheme="minorHAnsi" w:eastAsiaTheme="minorEastAsia" w:hAnsiTheme="minorHAnsi" w:cstheme="minorBidi"/>
-                <w:b w:val="0"/>
-                <w:bCs w:val="0"/>
-                <w:caps w:val="0"/>
-                <w:noProof/>
-                <w:szCs w:val="22"/>
-                <w:lang w:eastAsia="es-AR"/>
-              </w:rPr>
-              <w:tab/>
-            </w:r>
-            <w:r>
-              <w:rPr>
-                <w:rStyle w:val="Hipervnculo"/>
-                <w:noProof/>
-              </w:rPr>
-              <w:t>Diagrama de Funcionamiento</w:t>
-            </w:r>
-            <w:r>
-              <w:rPr>
-                <w:noProof/>
-                <w:webHidden/>
-              </w:rPr>
-              <w:tab/>
-            </w:r>
-            <w:r>
-              <w:rPr>
-                <w:noProof/>
-                <w:webHidden/>
-              </w:rPr>
-              <w:fldChar w:fldCharType="begin"/>
-            </w:r>
-            <w:r>
-              <w:rPr>
-                <w:noProof/>
-                <w:webHidden/>
-              </w:rPr>
-              <w:instrText xml:space="preserve"> PAGEREF _Toc108170056 \h </w:instrText>
-            </w:r>
-            <w:r>
-              <w:rPr>
-                <w:noProof/>
-                <w:webHidden/>
-              </w:rPr>
-            </w:r>
-            <w:r>
-              <w:rPr>
-                <w:noProof/>
-                <w:webHidden/>
-              </w:rPr>
-              <w:fldChar w:fldCharType="separate"/>
-            </w:r>
-            <w:r>
-              <w:rPr>
-                <w:noProof/>
-                <w:webHidden/>
-              </w:rPr>
-              <w:t>7</w:t>
-            </w:r>
-            <w:r>
-              <w:rPr>
-                <w:noProof/>
-                <w:webHidden/>
-              </w:rPr>
-              <w:fldChar w:fldCharType="end"/>
-            </w:r>
-          </w:hyperlink>
-        </w:p>
-        <w:p>
-          <w:pPr>
-            <w:pStyle w:val="TDC2"/>
-            <w:tabs>
-              <w:tab w:val="left" w:pos="880"/>
-              <w:tab w:val="right" w:leader="dot" w:pos="8494"/>
-            </w:tabs>
-            <w:rPr>
-              <w:rFonts w:asciiTheme="minorHAnsi" w:eastAsiaTheme="minorEastAsia" w:hAnsiTheme="minorHAnsi" w:cstheme="minorBidi"/>
-              <w:smallCaps w:val="0"/>
-              <w:noProof/>
-              <w:szCs w:val="22"/>
-              <w:lang w:eastAsia="es-AR"/>
-            </w:rPr>
-          </w:pPr>
-          <w:hyperlink w:anchor="_Toc108170057" w:history="1">
-            <w:r>
-              <w:rPr>
-                <w:rStyle w:val="Hipervnculo"/>
-                <w:noProof/>
-              </w:rPr>
-              <w:t>5.1.</w:t>
-            </w:r>
-            <w:r>
-              <w:rPr>
-                <w:rFonts w:asciiTheme="minorHAnsi" w:eastAsiaTheme="minorEastAsia" w:hAnsiTheme="minorHAnsi" w:cstheme="minorBidi"/>
-                <w:smallCaps w:val="0"/>
-                <w:noProof/>
-                <w:szCs w:val="22"/>
-                <w:lang w:eastAsia="es-AR"/>
-              </w:rPr>
-              <w:tab/>
-            </w:r>
-            <w:r>
-              <w:rPr>
-                <w:rStyle w:val="Hipervnculo"/>
-                <w:noProof/>
-              </w:rPr>
-              <w:t>Control de Personas</w:t>
-            </w:r>
-            <w:r>
-              <w:rPr>
-                <w:noProof/>
-                <w:webHidden/>
-              </w:rPr>
-              <w:tab/>
-            </w:r>
-            <w:r>
-              <w:rPr>
-                <w:noProof/>
-                <w:webHidden/>
-              </w:rPr>
-              <w:fldChar w:fldCharType="begin"/>
-            </w:r>
-            <w:r>
-              <w:rPr>
-                <w:noProof/>
-                <w:webHidden/>
-              </w:rPr>
-              <w:instrText xml:space="preserve"> PAGEREF _Toc108170057 \h </w:instrText>
-            </w:r>
-            <w:r>
-              <w:rPr>
-                <w:noProof/>
-                <w:webHidden/>
-              </w:rPr>
-            </w:r>
-            <w:r>
-              <w:rPr>
-                <w:noProof/>
-                <w:webHidden/>
-              </w:rPr>
-              <w:fldChar w:fldCharType="separate"/>
-            </w:r>
-            <w:r>
-              <w:rPr>
-                <w:noProof/>
-                <w:webHidden/>
-              </w:rPr>
-              <w:t>7</w:t>
-            </w:r>
-            <w:r>
-              <w:rPr>
-                <w:noProof/>
-                <w:webHidden/>
-              </w:rPr>
-              <w:fldChar w:fldCharType="end"/>
-            </w:r>
-          </w:hyperlink>
-        </w:p>
-        <w:p>
-          <w:pPr>
-            <w:pStyle w:val="TDC2"/>
-            <w:tabs>
-              <w:tab w:val="left" w:pos="880"/>
-              <w:tab w:val="right" w:leader="dot" w:pos="8494"/>
-            </w:tabs>
-            <w:rPr>
-              <w:rFonts w:asciiTheme="minorHAnsi" w:eastAsiaTheme="minorEastAsia" w:hAnsiTheme="minorHAnsi" w:cstheme="minorBidi"/>
-              <w:smallCaps w:val="0"/>
-              <w:noProof/>
-              <w:szCs w:val="22"/>
-              <w:lang w:eastAsia="es-AR"/>
-            </w:rPr>
-          </w:pPr>
-          <w:hyperlink w:anchor="_Toc108170058" w:history="1">
-            <w:r>
-              <w:rPr>
-                <w:rStyle w:val="Hipervnculo"/>
-                <w:noProof/>
-              </w:rPr>
-              <w:t>5.2.</w:t>
-            </w:r>
-            <w:r>
-              <w:rPr>
-                <w:rFonts w:asciiTheme="minorHAnsi" w:eastAsiaTheme="minorEastAsia" w:hAnsiTheme="minorHAnsi" w:cstheme="minorBidi"/>
-                <w:smallCaps w:val="0"/>
-                <w:noProof/>
-                <w:szCs w:val="22"/>
-                <w:lang w:eastAsia="es-AR"/>
-              </w:rPr>
-              <w:tab/>
-            </w:r>
-            <w:r>
-              <w:rPr>
-                <w:rStyle w:val="Hipervnculo"/>
-                <w:noProof/>
-              </w:rPr>
-              <w:t>Control de Puerta</w:t>
-            </w:r>
-            <w:r>
-              <w:rPr>
-                <w:noProof/>
-                <w:webHidden/>
-              </w:rPr>
-              <w:tab/>
-            </w:r>
-            <w:r>
-              <w:rPr>
-                <w:noProof/>
-                <w:webHidden/>
-              </w:rPr>
-              <w:fldChar w:fldCharType="begin"/>
-            </w:r>
-            <w:r>
-              <w:rPr>
-                <w:noProof/>
-                <w:webHidden/>
-              </w:rPr>
-              <w:instrText xml:space="preserve"> PAGEREF _Toc108170058 \h </w:instrText>
-            </w:r>
-            <w:r>
-              <w:rPr>
-                <w:noProof/>
-                <w:webHidden/>
-              </w:rPr>
-            </w:r>
-            <w:r>
-              <w:rPr>
-                <w:noProof/>
-                <w:webHidden/>
-              </w:rPr>
-              <w:fldChar w:fldCharType="separate"/>
-            </w:r>
-            <w:r>
-              <w:rPr>
-                <w:noProof/>
-                <w:webHidden/>
-              </w:rPr>
-              <w:t>8</w:t>
             </w:r>
             <w:r>
               <w:rPr>
@@ -1884,22 +514,29 @@
         </w:p>
       </w:sdtContent>
     </w:sdt>
-    <w:bookmarkEnd w:id="0"/>
     <w:p>
       <w:pPr>
         <w:pStyle w:val="Ttulo1"/>
       </w:pPr>
+      <w:bookmarkStart w:id="1" w:name="_Toc110426003"/>
+      <w:bookmarkEnd w:id="0"/>
       <w:r>
         <w:lastRenderedPageBreak/>
         <w:t>Hardware</w:t>
       </w:r>
+      <w:bookmarkEnd w:id="1"/>
     </w:p>
     <w:p>
       <w:pPr>
         <w:pStyle w:val="Ttulo2"/>
       </w:pPr>
-      <w:r>
-        <w:t xml:space="preserve">Entradas </w:t>
+      <w:bookmarkStart w:id="2" w:name="_Toc110426004"/>
+      <w:r>
+        <w:t>Entradas</w:t>
+      </w:r>
+      <w:bookmarkEnd w:id="2"/>
+      <w:r>
+        <w:t xml:space="preserve"> </w:t>
       </w:r>
     </w:p>
     <w:p>
@@ -1921,18 +558,7 @@
       <w:r>
         <w:t>Ilustraci</w:t>
       </w:r>
-      <w:r>
-        <w:fldChar w:fldCharType="begin"/>
-      </w:r>
-      <w:r>
-        <w:instrText xml:space="preserve"> TOC \p " " \h \z \c "Ilustración" </w:instrText>
-      </w:r>
-      <w:r>
-        <w:fldChar w:fldCharType="separate"/>
-      </w:r>
-      <w:r>
-        <w:fldChar w:fldCharType="end"/>
-      </w:r>
+      <w:fldSimple w:instr=" TOC \p &quot; &quot; \h \z \c &quot;Ilustración&quot; "/>
       <w:r>
         <w:t xml:space="preserve">ón </w:t>
       </w:r>
@@ -2006,32 +632,22 @@
       <w:pPr>
         <w:pStyle w:val="Descripcin"/>
       </w:pPr>
-      <w:bookmarkStart w:id="1" w:name="_Toc110258044"/>
+      <w:bookmarkStart w:id="3" w:name="_Toc110258044"/>
       <w:r>
         <w:t xml:space="preserve">Ilustración </w:t>
       </w:r>
-      <w:r>
-        <w:fldChar w:fldCharType="begin"/>
-      </w:r>
-      <w:r>
-        <w:instrText xml:space="preserve"> SEQ Ilustración \* ARABIC </w:instrText>
-      </w:r>
-      <w:r>
-        <w:fldChar w:fldCharType="separate"/>
-      </w:r>
-      <w:r>
-        <w:rPr>
-          <w:noProof/>
-        </w:rPr>
-        <w:t>1</w:t>
-      </w:r>
-      <w:r>
-        <w:fldChar w:fldCharType="end"/>
-      </w:r>
+      <w:fldSimple w:instr=" SEQ Ilustración \* ARABIC ">
+        <w:r>
+          <w:rPr>
+            <w:noProof/>
+          </w:rPr>
+          <w:t>1</w:t>
+        </w:r>
+      </w:fldSimple>
       <w:r>
         <w:t>. Kit de testeo de entradas.</w:t>
       </w:r>
-      <w:bookmarkEnd w:id="1"/>
+      <w:bookmarkEnd w:id="3"/>
     </w:p>
     <w:p>
       <w:r>
@@ -2049,19 +665,8 @@
           <w:i/>
           <w:iCs/>
         </w:rPr>
-        <w:t xml:space="preserve">sudo </w:t>
-      </w:r>
-      <w:proofErr w:type="spellStart"/>
-      <w:r>
-        <w:rPr>
-          <w:b/>
-          <w:bCs/>
-          <w:i/>
-          <w:iCs/>
-        </w:rPr>
-        <w:t>python</w:t>
-      </w:r>
-      <w:proofErr w:type="spellEnd"/>
+        <w:t>sudo python</w:t>
+      </w:r>
       <w:r>
         <w:rPr>
           <w:b/>
@@ -2078,27 +683,7 @@
           <w:i/>
           <w:iCs/>
         </w:rPr>
-        <w:t>/home/pi/Desktop/</w:t>
-      </w:r>
-      <w:proofErr w:type="spellStart"/>
-      <w:r>
-        <w:rPr>
-          <w:b/>
-          <w:bCs/>
-          <w:i/>
-          <w:iCs/>
-        </w:rPr>
-        <w:t>HBLTest</w:t>
-      </w:r>
-      <w:proofErr w:type="spellEnd"/>
-      <w:r>
-        <w:rPr>
-          <w:b/>
-          <w:bCs/>
-          <w:i/>
-          <w:iCs/>
-        </w:rPr>
-        <w:t>/TesteoRasp.py</w:t>
+        <w:t>/home/pi/Desktop/HBLTest/TesteoRasp.py</w:t>
       </w:r>
       <w:r>
         <w:t>”</w:t>
@@ -2142,10 +727,13 @@
         <w:t>ingresará</w:t>
       </w:r>
       <w:r>
-        <w:t xml:space="preserve"> el numero 2 para testear la </w:t>
-      </w:r>
-      <w:r>
-        <w:t>entradas:</w:t>
+        <w:t xml:space="preserve"> el numero 2 para testear </w:t>
+      </w:r>
+      <w:r>
+        <w:t>las entradas</w:t>
+      </w:r>
+      <w:r>
+        <w:t>:</w:t>
       </w:r>
     </w:p>
     <w:p>
@@ -2153,8 +741,11 @@
         <w:keepNext/>
         <w:spacing w:after="0" w:line="240" w:lineRule="auto"/>
       </w:pPr>
-      <w:bookmarkStart w:id="2" w:name="_Toc417895364"/>
-      <w:r>
+      <w:bookmarkStart w:id="4" w:name="_Toc417895364"/>
+      <w:r>
+        <w:rPr>
+          <w:noProof/>
+        </w:rPr>
         <w:drawing>
           <wp:inline distT="0" distB="0" distL="0" distR="0" wp14:anchorId="081A8487" wp14:editId="22AC4274">
             <wp:extent cx="5400040" cy="2418080"/>
@@ -2203,19 +794,260 @@
       <w:pPr>
         <w:pStyle w:val="Descripcin"/>
       </w:pPr>
-      <w:bookmarkStart w:id="3" w:name="_Ref110257676"/>
-      <w:bookmarkStart w:id="4" w:name="_Toc110258045"/>
+      <w:bookmarkStart w:id="5" w:name="_Ref110257676"/>
+      <w:bookmarkStart w:id="6" w:name="_Toc110258045"/>
       <w:r>
         <w:t xml:space="preserve">Ilustración </w:t>
       </w:r>
+      <w:fldSimple w:instr=" SEQ Ilustración \* ARABIC ">
+        <w:r>
+          <w:rPr>
+            <w:noProof/>
+          </w:rPr>
+          <w:t>2</w:t>
+        </w:r>
+      </w:fldSimple>
+      <w:bookmarkEnd w:id="5"/>
+      <w:r>
+        <w:t>. Menú de testeo.</w:t>
+      </w:r>
+      <w:bookmarkEnd w:id="6"/>
+    </w:p>
+    <w:p>
+      <w:r>
+        <w:t xml:space="preserve">Por cada entrada, </w:t>
+      </w:r>
+      <w:r>
+        <w:t>tendrá 10</w:t>
+      </w:r>
+      <w:r>
+        <w:t xml:space="preserve"> segundos para presionar cada uno de los pulsadores del kit de entrada. Si tod</w:t>
+      </w:r>
+      <w:r>
+        <w:t>a</w:t>
+      </w:r>
+      <w:r>
+        <w:t>s</w:t>
+      </w:r>
+      <w:r>
+        <w:t xml:space="preserve"> las entradas funcionan, la opción de entradas estará en verde. Si alguna de </w:t>
+      </w:r>
+      <w:r>
+        <w:t>las entradas</w:t>
+      </w:r>
+      <w:r>
+        <w:t xml:space="preserve"> no funciona, la opción de entradas estará en rojo.</w:t>
+      </w:r>
+      <w:r>
+        <w:t xml:space="preserve"> </w:t>
+      </w:r>
+    </w:p>
+    <w:p/>
+    <w:p/>
+    <w:p>
+      <w:pPr>
+        <w:pStyle w:val="Ttulo2"/>
+      </w:pPr>
+      <w:bookmarkStart w:id="7" w:name="_Toc110426005"/>
+      <w:r>
+        <w:lastRenderedPageBreak/>
+        <w:t>Salidas</w:t>
+      </w:r>
+      <w:bookmarkEnd w:id="7"/>
+    </w:p>
+    <w:p>
+      <w:r>
+        <w:t xml:space="preserve">Inserte el kit de testeo de </w:t>
+      </w:r>
+      <w:r>
+        <w:t>salida</w:t>
+      </w:r>
+      <w:r>
+        <w:t xml:space="preserve"> en la bornera de </w:t>
+      </w:r>
+      <w:r>
+        <w:t xml:space="preserve">salidas. </w:t>
+      </w:r>
+      <w:r>
+        <w:t xml:space="preserve">Los LEDs </w:t>
+      </w:r>
+      <w:r>
+        <w:t xml:space="preserve">azules deberán estar encendidos </w:t>
+      </w:r>
+      <w:r>
+        <w:t xml:space="preserve">como se muestra en la </w:t>
+      </w:r>
       <w:r>
         <w:fldChar w:fldCharType="begin"/>
       </w:r>
       <w:r>
-        <w:instrText xml:space="preserve"> SEQ Ilustración \* ARABIC </w:instrText>
+        <w:instrText xml:space="preserve"> REF _Ref110257272 \h </w:instrText>
       </w:r>
       <w:r>
         <w:fldChar w:fldCharType="separate"/>
+      </w:r>
+      <w:r>
+        <w:t>Ilustraci</w:t>
+      </w:r>
+      <w:fldSimple w:instr=" TOC \p &quot; &quot; \h \z \c &quot;Ilustración&quot; "/>
+      <w:r>
+        <w:t xml:space="preserve">ón </w:t>
+      </w:r>
+      <w:r>
+        <w:rPr>
+          <w:noProof/>
+        </w:rPr>
+        <w:t>1</w:t>
+      </w:r>
+      <w:r>
+        <w:fldChar w:fldCharType="end"/>
+      </w:r>
+      <w:r>
+        <w:t>, indicando que la salida de los relays están abiertas</w:t>
+      </w:r>
+      <w:r>
+        <w:t>:</w:t>
+      </w:r>
+    </w:p>
+    <w:p>
+      <w:pPr>
+        <w:keepNext/>
+        <w:jc w:val="center"/>
+      </w:pPr>
+      <w:r>
+        <w:rPr>
+          <w:noProof/>
+        </w:rPr>
+        <w:drawing>
+          <wp:inline distT="0" distB="0" distL="0" distR="0" wp14:anchorId="080D1084" wp14:editId="1CF89DA4">
+            <wp:extent cx="2724150" cy="2212896"/>
+            <wp:effectExtent l="0" t="0" r="0" b="0"/>
+            <wp:docPr id="6" name="Imagen 6"/>
+            <wp:cNvGraphicFramePr>
+              <a:graphicFrameLocks xmlns:a="http://schemas.openxmlformats.org/drawingml/2006/main" noChangeAspect="1"/>
+            </wp:cNvGraphicFramePr>
+            <a:graphic xmlns:a="http://schemas.openxmlformats.org/drawingml/2006/main">
+              <a:graphicData uri="http://schemas.openxmlformats.org/drawingml/2006/picture">
+                <pic:pic xmlns:pic="http://schemas.openxmlformats.org/drawingml/2006/picture">
+                  <pic:nvPicPr>
+                    <pic:cNvPr id="6" name="Imagen 6"/>
+                    <pic:cNvPicPr/>
+                  </pic:nvPicPr>
+                  <pic:blipFill rotWithShape="1">
+                    <a:blip r:embed="rId11" cstate="print">
+                      <a:extLst>
+                        <a:ext uri="{28A0092B-C50C-407E-A947-70E740481C1C}">
+                          <a14:useLocalDpi xmlns:a14="http://schemas.microsoft.com/office/drawing/2010/main" val="0"/>
+                        </a:ext>
+                      </a:extLst>
+                    </a:blip>
+                    <a:srcRect t="9292" b="45037"/>
+                    <a:stretch/>
+                  </pic:blipFill>
+                  <pic:spPr bwMode="auto">
+                    <a:xfrm>
+                      <a:off x="0" y="0"/>
+                      <a:ext cx="2732700" cy="2219842"/>
+                    </a:xfrm>
+                    <a:prstGeom prst="rect">
+                      <a:avLst/>
+                    </a:prstGeom>
+                    <a:ln>
+                      <a:noFill/>
+                    </a:ln>
+                    <a:extLst>
+                      <a:ext uri="{53640926-AAD7-44D8-BBD7-CCE9431645EC}">
+                        <a14:shadowObscured xmlns:a14="http://schemas.microsoft.com/office/drawing/2010/main"/>
+                      </a:ext>
+                    </a:extLst>
+                  </pic:spPr>
+                </pic:pic>
+              </a:graphicData>
+            </a:graphic>
+          </wp:inline>
+        </w:drawing>
+      </w:r>
+    </w:p>
+    <w:p>
+      <w:pPr>
+        <w:pStyle w:val="Descripcin"/>
+      </w:pPr>
+      <w:r>
+        <w:t xml:space="preserve">Ilustración </w:t>
+      </w:r>
+      <w:fldSimple w:instr=" SEQ Ilustración \* ARABIC ">
+        <w:r>
+          <w:rPr>
+            <w:noProof/>
+          </w:rPr>
+          <w:t>3</w:t>
+        </w:r>
+      </w:fldSimple>
+      <w:r>
+        <w:t>.</w:t>
+      </w:r>
+      <w:r>
+        <w:t xml:space="preserve"> </w:t>
+      </w:r>
+      <w:r>
+        <w:t>Kit de testeo de salidas.</w:t>
+      </w:r>
+    </w:p>
+    <w:p>
+      <w:r>
+        <w:t>Ejecute en la línea de comandos el comando:</w:t>
+      </w:r>
+    </w:p>
+    <w:p>
+      <w:r>
+        <w:t xml:space="preserve"> “</w:t>
+      </w:r>
+      <w:r>
+        <w:rPr>
+          <w:b/>
+          <w:bCs/>
+          <w:i/>
+          <w:iCs/>
+        </w:rPr>
+        <w:t>sudo python</w:t>
+      </w:r>
+      <w:r>
+        <w:rPr>
+          <w:b/>
+          <w:bCs/>
+          <w:i/>
+          <w:iCs/>
+        </w:rPr>
+        <w:t xml:space="preserve"> </w:t>
+      </w:r>
+      <w:r>
+        <w:rPr>
+          <w:b/>
+          <w:bCs/>
+          <w:i/>
+          <w:iCs/>
+        </w:rPr>
+        <w:t>/home/pi/Desktop/HBLTest/TesteoRasp.py</w:t>
+      </w:r>
+      <w:r>
+        <w:t>”</w:t>
+      </w:r>
+    </w:p>
+    <w:p>
+      <w:r>
+        <w:t xml:space="preserve">Se ejecutará el menú de testeo como se muestra en la </w:t>
+      </w:r>
+      <w:r>
+        <w:fldChar w:fldCharType="begin"/>
+      </w:r>
+      <w:r>
+        <w:instrText xml:space="preserve"> REF _Ref110257676 \h </w:instrText>
+      </w:r>
+      <w:r>
+        <w:fldChar w:fldCharType="separate"/>
+      </w:r>
+      <w:r>
+        <w:t xml:space="preserve">Ilustración </w:t>
       </w:r>
       <w:r>
         <w:rPr>
@@ -2226,48 +1058,193 @@
       <w:r>
         <w:fldChar w:fldCharType="end"/>
       </w:r>
-      <w:bookmarkEnd w:id="3"/>
-      <w:r>
-        <w:t>. Menú de testeo.</w:t>
-      </w:r>
-      <w:bookmarkEnd w:id="4"/>
+      <w:r>
+        <w:t xml:space="preserve"> y en este caso se ingresará el numero </w:t>
+      </w:r>
+      <w:r>
+        <w:t>1</w:t>
+      </w:r>
+      <w:r>
+        <w:t xml:space="preserve"> para testear </w:t>
+      </w:r>
+      <w:r>
+        <w:t>las salidas</w:t>
+      </w:r>
+      <w:r>
+        <w:t>:</w:t>
+      </w:r>
     </w:p>
     <w:p>
-      <w:r>
-        <w:t xml:space="preserve">Por cada entrada, </w:t>
-      </w:r>
-      <w:r>
-        <w:t>tendrá 10</w:t>
-      </w:r>
-      <w:r>
-        <w:t xml:space="preserve"> segundos para presionar cada uno de los pulsadores del kit de entrada. Si tod</w:t>
-      </w:r>
-      <w:r>
-        <w:t>a</w:t>
-      </w:r>
-      <w:r>
-        <w:t>s</w:t>
-      </w:r>
-      <w:r>
-        <w:t xml:space="preserve"> las entradas funcionan, la opción de entradas estará en verde. Si alguna de </w:t>
-      </w:r>
-      <w:r>
-        <w:t>las entradas</w:t>
-      </w:r>
-      <w:r>
-        <w:t xml:space="preserve"> no funciona, la opción de entradas estará en rojo.</w:t>
-      </w:r>
-      <w:r>
-        <w:t xml:space="preserve"> </w:t>
+      <w:pPr>
+        <w:keepNext/>
+        <w:spacing w:after="0" w:line="240" w:lineRule="auto"/>
+      </w:pPr>
+      <w:r>
+        <w:drawing>
+          <wp:inline distT="0" distB="0" distL="0" distR="0" wp14:anchorId="1CD03EAC" wp14:editId="6A068087">
+            <wp:extent cx="5400040" cy="2510155"/>
+            <wp:effectExtent l="0" t="0" r="0" b="4445"/>
+            <wp:docPr id="5" name="Imagen 5"/>
+            <wp:cNvGraphicFramePr>
+              <a:graphicFrameLocks xmlns:a="http://schemas.openxmlformats.org/drawingml/2006/main" noChangeAspect="1"/>
+            </wp:cNvGraphicFramePr>
+            <a:graphic xmlns:a="http://schemas.openxmlformats.org/drawingml/2006/main">
+              <a:graphicData uri="http://schemas.openxmlformats.org/drawingml/2006/picture">
+                <pic:pic xmlns:pic="http://schemas.openxmlformats.org/drawingml/2006/picture">
+                  <pic:nvPicPr>
+                    <pic:cNvPr id="1" name=""/>
+                    <pic:cNvPicPr/>
+                  </pic:nvPicPr>
+                  <pic:blipFill>
+                    <a:blip r:embed="rId12"/>
+                    <a:stretch>
+                      <a:fillRect/>
+                    </a:stretch>
+                  </pic:blipFill>
+                  <pic:spPr>
+                    <a:xfrm>
+                      <a:off x="0" y="0"/>
+                      <a:ext cx="5400040" cy="2510155"/>
+                    </a:xfrm>
+                    <a:prstGeom prst="rect">
+                      <a:avLst/>
+                    </a:prstGeom>
+                  </pic:spPr>
+                </pic:pic>
+              </a:graphicData>
+            </a:graphic>
+          </wp:inline>
+        </w:drawing>
       </w:r>
     </w:p>
     <w:p>
       <w:pPr>
         <w:pStyle w:val="Descripcin"/>
+      </w:pPr>
+      <w:r>
+        <w:t xml:space="preserve">Ilustración </w:t>
+      </w:r>
+      <w:fldSimple w:instr=" SEQ Ilustración \* ARABIC ">
+        <w:r>
+          <w:rPr>
+            <w:noProof/>
+          </w:rPr>
+          <w:t>4</w:t>
+        </w:r>
+      </w:fldSimple>
+      <w:r>
+        <w:t>. Menú de testeo.</w:t>
+      </w:r>
+    </w:p>
+    <w:p/>
+    <w:p/>
+    <w:p>
+      <w:r>
+        <w:lastRenderedPageBreak/>
+        <w:t>Luego de ingresar el número 1, se deberán encender los LEDs verde</w:t>
+      </w:r>
+      <w:r>
+        <w:t xml:space="preserve">, indicando que </w:t>
+      </w:r>
+      <w:r>
+        <w:t>la salida de los relays están</w:t>
+      </w:r>
+      <w:r>
+        <w:t xml:space="preserve"> </w:t>
+      </w:r>
+      <w:r>
+        <w:t>cerradas</w:t>
+      </w:r>
+      <w:r>
+        <w:t>:</w:t>
+      </w:r>
+    </w:p>
+    <w:p>
+      <w:pPr>
+        <w:keepNext/>
+        <w:jc w:val="center"/>
+      </w:pPr>
+      <w:r>
+        <w:rPr>
+          <w:noProof/>
+        </w:rPr>
+        <w:drawing>
+          <wp:inline distT="0" distB="0" distL="0" distR="0" wp14:anchorId="669E08D3" wp14:editId="13D7132B">
+            <wp:extent cx="2557148" cy="2057400"/>
+            <wp:effectExtent l="0" t="0" r="0" b="0"/>
+            <wp:docPr id="9" name="Imagen 9"/>
+            <wp:cNvGraphicFramePr>
+              <a:graphicFrameLocks xmlns:a="http://schemas.openxmlformats.org/drawingml/2006/main" noChangeAspect="1"/>
+            </wp:cNvGraphicFramePr>
+            <a:graphic xmlns:a="http://schemas.openxmlformats.org/drawingml/2006/main">
+              <a:graphicData uri="http://schemas.openxmlformats.org/drawingml/2006/picture">
+                <pic:pic xmlns:pic="http://schemas.openxmlformats.org/drawingml/2006/picture">
+                  <pic:nvPicPr>
+                    <pic:cNvPr id="9" name="Imagen 9"/>
+                    <pic:cNvPicPr/>
+                  </pic:nvPicPr>
+                  <pic:blipFill rotWithShape="1">
+                    <a:blip r:embed="rId13" cstate="print">
+                      <a:extLst>
+                        <a:ext uri="{28A0092B-C50C-407E-A947-70E740481C1C}">
+                          <a14:useLocalDpi xmlns:a14="http://schemas.microsoft.com/office/drawing/2010/main" val="0"/>
+                        </a:ext>
+                      </a:extLst>
+                    </a:blip>
+                    <a:srcRect t="9307" b="45458"/>
+                    <a:stretch/>
+                  </pic:blipFill>
+                  <pic:spPr bwMode="auto">
+                    <a:xfrm>
+                      <a:off x="0" y="0"/>
+                      <a:ext cx="2561446" cy="2060858"/>
+                    </a:xfrm>
+                    <a:prstGeom prst="rect">
+                      <a:avLst/>
+                    </a:prstGeom>
+                    <a:ln>
+                      <a:noFill/>
+                    </a:ln>
+                    <a:extLst>
+                      <a:ext uri="{53640926-AAD7-44D8-BBD7-CCE9431645EC}">
+                        <a14:shadowObscured xmlns:a14="http://schemas.microsoft.com/office/drawing/2010/main"/>
+                      </a:ext>
+                    </a:extLst>
+                  </pic:spPr>
+                </pic:pic>
+              </a:graphicData>
+            </a:graphic>
+          </wp:inline>
+        </w:drawing>
+      </w:r>
+    </w:p>
+    <w:p>
+      <w:pPr>
+        <w:pStyle w:val="Descripcin"/>
+      </w:pPr>
+      <w:r>
+        <w:t xml:space="preserve">Ilustración </w:t>
+      </w:r>
+      <w:fldSimple w:instr=" SEQ Ilustración \* ARABIC ">
+        <w:r>
+          <w:rPr>
+            <w:noProof/>
+          </w:rPr>
+          <w:t>5</w:t>
+        </w:r>
+      </w:fldSimple>
+      <w:r>
+        <w:t>.Kit de salida con LEDs verdes encendidos.</w:t>
+      </w:r>
+    </w:p>
+    <w:p/>
+    <w:p>
+      <w:pPr>
+        <w:pStyle w:val="Descripcin"/>
         <w:jc w:val="left"/>
       </w:pPr>
     </w:p>
-    <w:bookmarkEnd w:id="2"/>
+    <w:bookmarkEnd w:id="4"/>
     <w:p>
       <w:pPr>
         <w:spacing w:after="0" w:line="240" w:lineRule="auto"/>
@@ -2277,10 +1254,10 @@
       </w:pPr>
     </w:p>
     <w:sectPr>
-      <w:headerReference w:type="default" r:id="rId11"/>
-      <w:footerReference w:type="default" r:id="rId12"/>
-      <w:headerReference w:type="first" r:id="rId13"/>
-      <w:footerReference w:type="first" r:id="rId14"/>
+      <w:headerReference w:type="default" r:id="rId14"/>
+      <w:footerReference w:type="default" r:id="rId15"/>
+      <w:headerReference w:type="first" r:id="rId16"/>
+      <w:footerReference w:type="first" r:id="rId17"/>
       <w:pgSz w:w="11906" w:h="16838"/>
       <w:pgMar w:top="1701" w:right="1701" w:bottom="1276" w:left="1701" w:header="708" w:footer="98" w:gutter="0"/>
       <w:cols w:space="708"/>
@@ -6850,6 +5827,36 @@
   </w:num>
   <w:num w:numId="43">
     <w:abstractNumId w:val="26"/>
+  </w:num>
+  <w:num w:numId="44">
+    <w:abstractNumId w:val="32"/>
+    <w:lvlOverride w:ilvl="0">
+      <w:startOverride w:val="1"/>
+    </w:lvlOverride>
+    <w:lvlOverride w:ilvl="1">
+      <w:startOverride w:val="1"/>
+    </w:lvlOverride>
+    <w:lvlOverride w:ilvl="2">
+      <w:startOverride w:val="1"/>
+    </w:lvlOverride>
+    <w:lvlOverride w:ilvl="3">
+      <w:startOverride w:val="1"/>
+    </w:lvlOverride>
+    <w:lvlOverride w:ilvl="4">
+      <w:startOverride w:val="1"/>
+    </w:lvlOverride>
+    <w:lvlOverride w:ilvl="5">
+      <w:startOverride w:val="1"/>
+    </w:lvlOverride>
+    <w:lvlOverride w:ilvl="6">
+      <w:startOverride w:val="1"/>
+    </w:lvlOverride>
+    <w:lvlOverride w:ilvl="7">
+      <w:startOverride w:val="1"/>
+    </w:lvlOverride>
+    <w:lvlOverride w:ilvl="8">
+      <w:startOverride w:val="1"/>
+    </w:lvlOverride>
   </w:num>
 </w:numbering>
 </file>

</xml_diff>

<commit_message>
Agregado de hora y fecha al txt de seguimiento
</commit_message>
<xml_diff>
--- a/Documentacion/HBL 3.0 - Manual de testeo v1.0.docx
+++ b/Documentacion/HBL 3.0 - Manual de testeo v1.0.docx
@@ -556,17 +556,11 @@
         <w:fldChar w:fldCharType="separate"/>
       </w:r>
       <w:r>
-        <w:t>Ilustraci</w:t>
-      </w:r>
-      <w:fldSimple w:instr=" TOC \p &quot; &quot; \h \z \c &quot;Ilustración&quot; "/>
-      <w:r>
-        <w:t xml:space="preserve">ón </w:t>
-      </w:r>
-      <w:r>
         <w:rPr>
-          <w:noProof/>
+          <w:b/>
+          <w:bCs/>
         </w:rPr>
-        <w:t>1</w:t>
+        <w:t>¡Error! No se encuentra el origen de la referencia.</w:t>
       </w:r>
       <w:r>
         <w:fldChar w:fldCharType="end"/>
@@ -636,14 +630,27 @@
       <w:r>
         <w:t xml:space="preserve">Ilustración </w:t>
       </w:r>
-      <w:fldSimple w:instr=" SEQ Ilustración \* ARABIC ">
-        <w:r>
-          <w:rPr>
-            <w:noProof/>
-          </w:rPr>
-          <w:t>1</w:t>
-        </w:r>
-      </w:fldSimple>
+      <w:r>
+        <w:fldChar w:fldCharType="begin"/>
+      </w:r>
+      <w:r>
+        <w:instrText xml:space="preserve"> SEQ Ilustración \* ARABIC </w:instrText>
+      </w:r>
+      <w:r>
+        <w:fldChar w:fldCharType="separate"/>
+      </w:r>
+      <w:r>
+        <w:rPr>
+          <w:noProof/>
+        </w:rPr>
+        <w:t>1</w:t>
+      </w:r>
+      <w:r>
+        <w:rPr>
+          <w:noProof/>
+        </w:rPr>
+        <w:fldChar w:fldCharType="end"/>
+      </w:r>
       <w:r>
         <w:t>. Kit de testeo de entradas.</w:t>
       </w:r>
@@ -665,8 +672,19 @@
           <w:i/>
           <w:iCs/>
         </w:rPr>
-        <w:t>sudo python</w:t>
-      </w:r>
+        <w:t xml:space="preserve">sudo </w:t>
+      </w:r>
+      <w:proofErr w:type="spellStart"/>
+      <w:r>
+        <w:rPr>
+          <w:b/>
+          <w:bCs/>
+          <w:i/>
+          <w:iCs/>
+        </w:rPr>
+        <w:t>python</w:t>
+      </w:r>
+      <w:proofErr w:type="spellEnd"/>
       <w:r>
         <w:rPr>
           <w:b/>
@@ -683,7 +701,27 @@
           <w:i/>
           <w:iCs/>
         </w:rPr>
-        <w:t>/home/pi/Desktop/HBLTest/TesteoRasp.py</w:t>
+        <w:t>/home/pi/Desktop/</w:t>
+      </w:r>
+      <w:proofErr w:type="spellStart"/>
+      <w:r>
+        <w:rPr>
+          <w:b/>
+          <w:bCs/>
+          <w:i/>
+          <w:iCs/>
+        </w:rPr>
+        <w:t>HBLTest</w:t>
+      </w:r>
+      <w:proofErr w:type="spellEnd"/>
+      <w:r>
+        <w:rPr>
+          <w:b/>
+          <w:bCs/>
+          <w:i/>
+          <w:iCs/>
+        </w:rPr>
+        <w:t>/TesteoRasp.py</w:t>
       </w:r>
       <w:r>
         <w:t>”</w:t>
@@ -799,14 +837,27 @@
       <w:r>
         <w:t xml:space="preserve">Ilustración </w:t>
       </w:r>
-      <w:fldSimple w:instr=" SEQ Ilustración \* ARABIC ">
-        <w:r>
-          <w:rPr>
-            <w:noProof/>
-          </w:rPr>
-          <w:t>2</w:t>
-        </w:r>
-      </w:fldSimple>
+      <w:r>
+        <w:fldChar w:fldCharType="begin"/>
+      </w:r>
+      <w:r>
+        <w:instrText xml:space="preserve"> SEQ Ilustración \* ARABIC </w:instrText>
+      </w:r>
+      <w:r>
+        <w:fldChar w:fldCharType="separate"/>
+      </w:r>
+      <w:r>
+        <w:rPr>
+          <w:noProof/>
+        </w:rPr>
+        <w:t>2</w:t>
+      </w:r>
+      <w:r>
+        <w:rPr>
+          <w:noProof/>
+        </w:rPr>
+        <w:fldChar w:fldCharType="end"/>
+      </w:r>
       <w:bookmarkEnd w:id="5"/>
       <w:r>
         <w:t>. Menú de testeo.</w:t>
@@ -866,13 +917,15 @@
         <w:t xml:space="preserve"> en la bornera de </w:t>
       </w:r>
       <w:r>
-        <w:t xml:space="preserve">salidas. </w:t>
-      </w:r>
-      <w:r>
-        <w:t xml:space="preserve">Los LEDs </w:t>
-      </w:r>
-      <w:r>
-        <w:t xml:space="preserve">azules deberán estar encendidos </w:t>
+        <w:t xml:space="preserve">salidas. Los </w:t>
+      </w:r>
+      <w:proofErr w:type="spellStart"/>
+      <w:r>
+        <w:t>LEDs</w:t>
+      </w:r>
+      <w:proofErr w:type="spellEnd"/>
+      <w:r>
+        <w:t xml:space="preserve"> azules deberán estar encendidos </w:t>
       </w:r>
       <w:r>
         <w:t xml:space="preserve">como se muestra en la </w:t>
@@ -887,23 +940,33 @@
         <w:fldChar w:fldCharType="separate"/>
       </w:r>
       <w:r>
-        <w:t>Ilustraci</w:t>
-      </w:r>
-      <w:fldSimple w:instr=" TOC \p &quot; &quot; \h \z \c &quot;Ilustración&quot; "/>
-      <w:r>
-        <w:t xml:space="preserve">ón </w:t>
-      </w:r>
-      <w:r>
         <w:rPr>
-          <w:noProof/>
+          <w:b/>
+          <w:bCs/>
         </w:rPr>
-        <w:t>1</w:t>
+        <w:t>¡Error! No se encuentra el origen de la referencia.</w:t>
       </w:r>
       <w:r>
         <w:fldChar w:fldCharType="end"/>
       </w:r>
       <w:r>
-        <w:t>, indicando que la salida de los relays están abiertas</w:t>
+        <w:t xml:space="preserve">, indicando que </w:t>
+      </w:r>
+      <w:proofErr w:type="gramStart"/>
+      <w:r>
+        <w:t xml:space="preserve">la salida de los </w:t>
+      </w:r>
+      <w:proofErr w:type="spellStart"/>
+      <w:r>
+        <w:t>relays</w:t>
+      </w:r>
+      <w:proofErr w:type="spellEnd"/>
+      <w:r>
+        <w:t xml:space="preserve"> están</w:t>
+      </w:r>
+      <w:proofErr w:type="gramEnd"/>
+      <w:r>
+        <w:t xml:space="preserve"> abiertas</w:t>
       </w:r>
       <w:r>
         <w:t>:</w:t>
@@ -975,14 +1038,27 @@
       <w:r>
         <w:t xml:space="preserve">Ilustración </w:t>
       </w:r>
-      <w:fldSimple w:instr=" SEQ Ilustración \* ARABIC ">
-        <w:r>
-          <w:rPr>
-            <w:noProof/>
-          </w:rPr>
-          <w:t>3</w:t>
-        </w:r>
-      </w:fldSimple>
+      <w:r>
+        <w:fldChar w:fldCharType="begin"/>
+      </w:r>
+      <w:r>
+        <w:instrText xml:space="preserve"> SEQ Ilustración \* ARABIC </w:instrText>
+      </w:r>
+      <w:r>
+        <w:fldChar w:fldCharType="separate"/>
+      </w:r>
+      <w:r>
+        <w:rPr>
+          <w:noProof/>
+        </w:rPr>
+        <w:t>3</w:t>
+      </w:r>
+      <w:r>
+        <w:rPr>
+          <w:noProof/>
+        </w:rPr>
+        <w:fldChar w:fldCharType="end"/>
+      </w:r>
       <w:r>
         <w:t>.</w:t>
       </w:r>
@@ -1009,8 +1085,19 @@
           <w:i/>
           <w:iCs/>
         </w:rPr>
-        <w:t>sudo python</w:t>
-      </w:r>
+        <w:t xml:space="preserve">sudo </w:t>
+      </w:r>
+      <w:proofErr w:type="spellStart"/>
+      <w:r>
+        <w:rPr>
+          <w:b/>
+          <w:bCs/>
+          <w:i/>
+          <w:iCs/>
+        </w:rPr>
+        <w:t>python</w:t>
+      </w:r>
+      <w:proofErr w:type="spellEnd"/>
       <w:r>
         <w:rPr>
           <w:b/>
@@ -1027,7 +1114,27 @@
           <w:i/>
           <w:iCs/>
         </w:rPr>
-        <w:t>/home/pi/Desktop/HBLTest/TesteoRasp.py</w:t>
+        <w:t>/home/pi/Desktop/</w:t>
+      </w:r>
+      <w:proofErr w:type="spellStart"/>
+      <w:r>
+        <w:rPr>
+          <w:b/>
+          <w:bCs/>
+          <w:i/>
+          <w:iCs/>
+        </w:rPr>
+        <w:t>HBLTest</w:t>
+      </w:r>
+      <w:proofErr w:type="spellEnd"/>
+      <w:r>
+        <w:rPr>
+          <w:b/>
+          <w:bCs/>
+          <w:i/>
+          <w:iCs/>
+        </w:rPr>
+        <w:t>/TesteoRasp.py</w:t>
       </w:r>
       <w:r>
         <w:t>”</w:t>
@@ -1080,6 +1187,9 @@
         <w:spacing w:after="0" w:line="240" w:lineRule="auto"/>
       </w:pPr>
       <w:r>
+        <w:rPr>
+          <w:noProof/>
+        </w:rPr>
         <w:drawing>
           <wp:inline distT="0" distB="0" distL="0" distR="0" wp14:anchorId="1CD03EAC" wp14:editId="6A068087">
             <wp:extent cx="5400040" cy="2510155"/>
@@ -1124,14 +1234,27 @@
       <w:r>
         <w:t xml:space="preserve">Ilustración </w:t>
       </w:r>
-      <w:fldSimple w:instr=" SEQ Ilustración \* ARABIC ">
-        <w:r>
-          <w:rPr>
-            <w:noProof/>
-          </w:rPr>
-          <w:t>4</w:t>
-        </w:r>
-      </w:fldSimple>
+      <w:r>
+        <w:fldChar w:fldCharType="begin"/>
+      </w:r>
+      <w:r>
+        <w:instrText xml:space="preserve"> SEQ Ilustración \* ARABIC </w:instrText>
+      </w:r>
+      <w:r>
+        <w:fldChar w:fldCharType="separate"/>
+      </w:r>
+      <w:r>
+        <w:rPr>
+          <w:noProof/>
+        </w:rPr>
+        <w:t>4</w:t>
+      </w:r>
+      <w:r>
+        <w:rPr>
+          <w:noProof/>
+        </w:rPr>
+        <w:fldChar w:fldCharType="end"/>
+      </w:r>
       <w:r>
         <w:t>. Menú de testeo.</w:t>
       </w:r>
@@ -1141,19 +1264,34 @@
     <w:p>
       <w:r>
         <w:lastRenderedPageBreak/>
-        <w:t>Luego de ingresar el número 1, se deberán encender los LEDs verde</w:t>
+        <w:t xml:space="preserve">Luego de ingresar el número 1, se deberán encender los </w:t>
+      </w:r>
+      <w:proofErr w:type="spellStart"/>
+      <w:r>
+        <w:t>LEDs</w:t>
+      </w:r>
+      <w:proofErr w:type="spellEnd"/>
+      <w:r>
+        <w:t xml:space="preserve"> verde</w:t>
       </w:r>
       <w:r>
         <w:t xml:space="preserve">, indicando que </w:t>
       </w:r>
-      <w:r>
-        <w:t>la salida de los relays están</w:t>
-      </w:r>
-      <w:r>
-        <w:t xml:space="preserve"> </w:t>
-      </w:r>
-      <w:r>
-        <w:t>cerradas</w:t>
+      <w:proofErr w:type="gramStart"/>
+      <w:r>
+        <w:t xml:space="preserve">la salida de los </w:t>
+      </w:r>
+      <w:proofErr w:type="spellStart"/>
+      <w:r>
+        <w:t>relays</w:t>
+      </w:r>
+      <w:proofErr w:type="spellEnd"/>
+      <w:r>
+        <w:t xml:space="preserve"> están</w:t>
+      </w:r>
+      <w:proofErr w:type="gramEnd"/>
+      <w:r>
+        <w:t xml:space="preserve"> cerradas</w:t>
       </w:r>
       <w:r>
         <w:t>:</w:t>
@@ -1225,16 +1363,37 @@
       <w:r>
         <w:t xml:space="preserve">Ilustración </w:t>
       </w:r>
-      <w:fldSimple w:instr=" SEQ Ilustración \* ARABIC ">
-        <w:r>
-          <w:rPr>
-            <w:noProof/>
-          </w:rPr>
-          <w:t>5</w:t>
-        </w:r>
-      </w:fldSimple>
-      <w:r>
-        <w:t>.Kit de salida con LEDs verdes encendidos.</w:t>
+      <w:r>
+        <w:fldChar w:fldCharType="begin"/>
+      </w:r>
+      <w:r>
+        <w:instrText xml:space="preserve"> SEQ Ilustración \* ARABIC </w:instrText>
+      </w:r>
+      <w:r>
+        <w:fldChar w:fldCharType="separate"/>
+      </w:r>
+      <w:r>
+        <w:rPr>
+          <w:noProof/>
+        </w:rPr>
+        <w:t>5</w:t>
+      </w:r>
+      <w:r>
+        <w:rPr>
+          <w:noProof/>
+        </w:rPr>
+        <w:fldChar w:fldCharType="end"/>
+      </w:r>
+      <w:r>
+        <w:t xml:space="preserve">.Kit de salida con </w:t>
+      </w:r>
+      <w:proofErr w:type="spellStart"/>
+      <w:r>
+        <w:t>LEDs</w:t>
+      </w:r>
+      <w:proofErr w:type="spellEnd"/>
+      <w:r>
+        <w:t xml:space="preserve"> verdes encendidos.</w:t>
       </w:r>
     </w:p>
     <w:p/>

</xml_diff>